<commit_message>
test doc word suite
</commit_message>
<xml_diff>
--- a/cours_angular/cours-angular - Copie.docx
+++ b/cours_angular/cours-angular - Copie.docx
@@ -11,6 +11,8 @@
           <w:shd w:val="clear" w:color="auto" w:fill="FFFFFF"/>
         </w:rPr>
       </w:pPr>
+      <w:proofErr w:type="spellStart"/>
+      <w:proofErr w:type="gramStart"/>
       <w:r>
         <w:rPr>
           <w:rFonts w:ascii="Aileron" w:hAnsi="Aileron"/>
@@ -18,7 +20,38 @@
           <w:szCs w:val="23"/>
           <w:shd w:val="clear" w:color="auto" w:fill="FFFFFF"/>
         </w:rPr>
-        <w:t>ng generate component mon-premier : création d’un nouveau component</w:t>
+        <w:t>ng</w:t>
+      </w:r>
+      <w:proofErr w:type="spellEnd"/>
+      <w:proofErr w:type="gramEnd"/>
+      <w:r>
+        <w:rPr>
+          <w:rFonts w:ascii="Aileron" w:hAnsi="Aileron"/>
+          <w:sz w:val="23"/>
+          <w:szCs w:val="23"/>
+          <w:shd w:val="clear" w:color="auto" w:fill="FFFFFF"/>
+        </w:rPr>
+        <w:t xml:space="preserve"> </w:t>
+      </w:r>
+      <w:proofErr w:type="spellStart"/>
+      <w:r>
+        <w:rPr>
+          <w:rFonts w:ascii="Aileron" w:hAnsi="Aileron"/>
+          <w:sz w:val="23"/>
+          <w:szCs w:val="23"/>
+          <w:shd w:val="clear" w:color="auto" w:fill="FFFFFF"/>
+        </w:rPr>
+        <w:t>generate</w:t>
+      </w:r>
+      <w:proofErr w:type="spellEnd"/>
+      <w:r>
+        <w:rPr>
+          <w:rFonts w:ascii="Aileron" w:hAnsi="Aileron"/>
+          <w:sz w:val="23"/>
+          <w:szCs w:val="23"/>
+          <w:shd w:val="clear" w:color="auto" w:fill="FFFFFF"/>
+        </w:rPr>
+        <w:t xml:space="preserve"> component mon-premier : création d’un nouveau component</w:t>
       </w:r>
     </w:p>
     <w:p>
@@ -80,6 +113,7 @@
         </w:rPr>
         <w:t xml:space="preserve">code -&gt; </w:t>
       </w:r>
+      <w:proofErr w:type="gramStart"/>
       <w:r>
         <w:rPr>
           <w:lang w:val="en-US"/>
@@ -92,6 +126,7 @@
         </w:rPr>
         <w:t> :</w:t>
       </w:r>
+      <w:proofErr w:type="gramEnd"/>
     </w:p>
     <w:p>
       <w:pPr>
@@ -104,13 +139,27 @@
         <w:rPr>
           <w:lang w:val="en-US"/>
         </w:rPr>
-        <w:t>string interpolation</w:t>
-      </w:r>
-      <w:r>
-        <w:rPr>
-          <w:lang w:val="en-US"/>
-        </w:rPr>
-        <w:t xml:space="preserve">  : {{ expression TypeScript }}</w:t>
+        <w:t xml:space="preserve">string </w:t>
+      </w:r>
+      <w:proofErr w:type="gramStart"/>
+      <w:r>
+        <w:rPr>
+          <w:lang w:val="en-US"/>
+        </w:rPr>
+        <w:t>interpolation</w:t>
+      </w:r>
+      <w:r>
+        <w:rPr>
+          <w:lang w:val="en-US"/>
+        </w:rPr>
+        <w:t xml:space="preserve">  :</w:t>
+      </w:r>
+      <w:proofErr w:type="gramEnd"/>
+      <w:r>
+        <w:rPr>
+          <w:lang w:val="en-US"/>
+        </w:rPr>
+        <w:t xml:space="preserve"> {{ expression TypeScript }}</w:t>
       </w:r>
     </w:p>
     <w:p>
@@ -124,13 +173,27 @@
         <w:rPr>
           <w:lang w:val="en-US"/>
         </w:rPr>
-        <w:t>property binding</w:t>
-      </w:r>
-      <w:r>
-        <w:rPr>
-          <w:lang w:val="en-US"/>
-        </w:rPr>
-        <w:t xml:space="preserve"> : modification property </w:t>
+        <w:t xml:space="preserve">property </w:t>
+      </w:r>
+      <w:proofErr w:type="gramStart"/>
+      <w:r>
+        <w:rPr>
+          <w:lang w:val="en-US"/>
+        </w:rPr>
+        <w:t>binding</w:t>
+      </w:r>
+      <w:r>
+        <w:rPr>
+          <w:lang w:val="en-US"/>
+        </w:rPr>
+        <w:t xml:space="preserve"> :</w:t>
+      </w:r>
+      <w:proofErr w:type="gramEnd"/>
+      <w:r>
+        <w:rPr>
+          <w:lang w:val="en-US"/>
+        </w:rPr>
+        <w:t xml:space="preserve"> modification property </w:t>
       </w:r>
       <w:r>
         <w:rPr>
@@ -148,7 +211,21 @@
         <w:rPr>
           <w:lang w:val="en-US"/>
         </w:rPr>
-        <w:t>[disabled]="!isAuth"</w:t>
+        <w:t>[disabled]="!</w:t>
+      </w:r>
+      <w:proofErr w:type="spellStart"/>
+      <w:r>
+        <w:rPr>
+          <w:lang w:val="en-US"/>
+        </w:rPr>
+        <w:t>isAuth</w:t>
+      </w:r>
+      <w:proofErr w:type="spellEnd"/>
+      <w:r>
+        <w:rPr>
+          <w:lang w:val="en-US"/>
+        </w:rPr>
+        <w:t>"</w:t>
       </w:r>
     </w:p>
     <w:p>
@@ -183,42 +260,78 @@
         <w:rPr>
           <w:lang w:val="en-US"/>
         </w:rPr>
-        <w:t>HTML -&gt; code : binding</w:t>
-      </w:r>
-    </w:p>
-    <w:p>
-      <w:pPr>
-        <w:rPr>
-          <w:lang w:val="en-US"/>
-        </w:rPr>
-      </w:pPr>
-    </w:p>
-    <w:p>
-      <w:pPr>
-        <w:rPr>
-          <w:lang w:val="en-US"/>
-        </w:rPr>
-      </w:pPr>
-    </w:p>
-    <w:p>
-      <w:pPr>
-        <w:rPr>
-          <w:lang w:val="en-US"/>
-        </w:rPr>
-      </w:pPr>
-    </w:p>
-    <w:p>
-      <w:pPr>
-        <w:rPr>
-          <w:lang w:val="en-US"/>
-        </w:rPr>
-      </w:pPr>
-      <w:r>
-        <w:rPr>
-          <w:lang w:val="en-US"/>
-        </w:rPr>
-        <w:t>2 sens -&gt; two-way bindind</w:t>
-      </w:r>
+        <w:t xml:space="preserve">HTML -&gt; </w:t>
+      </w:r>
+      <w:proofErr w:type="gramStart"/>
+      <w:r>
+        <w:rPr>
+          <w:lang w:val="en-US"/>
+        </w:rPr>
+        <w:t>code :</w:t>
+      </w:r>
+      <w:proofErr w:type="gramEnd"/>
+      <w:r>
+        <w:rPr>
+          <w:lang w:val="en-US"/>
+        </w:rPr>
+        <w:t xml:space="preserve"> binding</w:t>
+      </w:r>
+    </w:p>
+    <w:p>
+      <w:pPr>
+        <w:rPr>
+          <w:lang w:val="en-US"/>
+        </w:rPr>
+      </w:pPr>
+    </w:p>
+    <w:p>
+      <w:pPr>
+        <w:rPr>
+          <w:lang w:val="en-US"/>
+        </w:rPr>
+      </w:pPr>
+    </w:p>
+    <w:p>
+      <w:pPr>
+        <w:rPr>
+          <w:lang w:val="en-US"/>
+        </w:rPr>
+      </w:pPr>
+    </w:p>
+    <w:p>
+      <w:pPr>
+        <w:rPr>
+          <w:lang w:val="en-US"/>
+        </w:rPr>
+      </w:pPr>
+      <w:r>
+        <w:rPr>
+          <w:lang w:val="en-US"/>
+        </w:rPr>
+        <w:t xml:space="preserve">2 </w:t>
+      </w:r>
+      <w:proofErr w:type="spellStart"/>
+      <w:r>
+        <w:rPr>
+          <w:lang w:val="en-US"/>
+        </w:rPr>
+        <w:t>sens</w:t>
+      </w:r>
+      <w:proofErr w:type="spellEnd"/>
+      <w:r>
+        <w:rPr>
+          <w:lang w:val="en-US"/>
+        </w:rPr>
+        <w:t xml:space="preserve"> -&gt; two-way </w:t>
+      </w:r>
+      <w:proofErr w:type="spellStart"/>
+      <w:r>
+        <w:rPr>
+          <w:lang w:val="en-US"/>
+        </w:rPr>
+        <w:t>bindind</w:t>
+      </w:r>
+      <w:proofErr w:type="spellEnd"/>
     </w:p>
     <w:p>
       <w:pPr>
@@ -238,16 +351,44 @@
           <w:lang w:val="en-US"/>
         </w:rPr>
         <w:t>Test1</w:t>
+      </w:r>
+    </w:p>
+    <w:p>
+      <w:pPr>
+        <w:rPr>
+          <w:lang w:val="en-US"/>
+        </w:rPr>
+      </w:pPr>
+      <w:proofErr w:type="spellStart"/>
+      <w:r>
+        <w:rPr>
+          <w:lang w:val="en-US"/>
+        </w:rPr>
+        <w:t>Ajout</w:t>
+      </w:r>
+      <w:proofErr w:type="spellEnd"/>
+      <w:r>
+        <w:rPr>
+          <w:lang w:val="en-US"/>
+        </w:rPr>
+        <w:t xml:space="preserve"> </w:t>
+      </w:r>
+      <w:proofErr w:type="spellStart"/>
+      <w:r>
+        <w:rPr>
+          <w:lang w:val="en-US"/>
+        </w:rPr>
+        <w:t>d’une</w:t>
+      </w:r>
+      <w:proofErr w:type="spellEnd"/>
+      <w:r>
+        <w:rPr>
+          <w:lang w:val="en-US"/>
+        </w:rPr>
+        <w:t xml:space="preserve"> nouvelle ligne</w:t>
       </w:r>
       <w:bookmarkStart w:id="0" w:name="_GoBack"/>
       <w:bookmarkEnd w:id="0"/>
-    </w:p>
-    <w:p>
-      <w:pPr>
-        <w:rPr>
-          <w:lang w:val="en-US"/>
-        </w:rPr>
-      </w:pPr>
     </w:p>
     <w:p>
       <w:pPr>
@@ -389,6 +530,7 @@
     <w:lsdException w:name="HTML Sample" w:semiHidden="1" w:unhideWhenUsed="1"/>
     <w:lsdException w:name="HTML Typewriter" w:semiHidden="1" w:unhideWhenUsed="1"/>
     <w:lsdException w:name="HTML Variable" w:semiHidden="1" w:unhideWhenUsed="1"/>
+    <w:lsdException w:name="Normal Table" w:semiHidden="1" w:unhideWhenUsed="1"/>
     <w:lsdException w:name="annotation subject" w:semiHidden="1" w:unhideWhenUsed="1"/>
     <w:lsdException w:name="No List" w:semiHidden="1" w:unhideWhenUsed="1"/>
     <w:lsdException w:name="Outline List 1" w:semiHidden="1" w:unhideWhenUsed="1"/>
@@ -432,8 +574,10 @@
     <w:lsdException w:name="Table Elegant" w:semiHidden="1" w:unhideWhenUsed="1"/>
     <w:lsdException w:name="Table Professional" w:semiHidden="1" w:unhideWhenUsed="1"/>
     <w:lsdException w:name="Table Subtle 1" w:semiHidden="1" w:unhideWhenUsed="1"/>
+    <w:lsdException w:name="Table Subtle 2" w:semiHidden="1" w:unhideWhenUsed="1"/>
     <w:lsdException w:name="Table Web 1" w:semiHidden="1" w:unhideWhenUsed="1"/>
     <w:lsdException w:name="Table Web 2" w:semiHidden="1" w:unhideWhenUsed="1"/>
+    <w:lsdException w:name="Table Web 3" w:semiHidden="1" w:unhideWhenUsed="1"/>
     <w:lsdException w:name="Balloon Text" w:semiHidden="1" w:unhideWhenUsed="1"/>
     <w:lsdException w:name="Table Grid" w:uiPriority="39"/>
     <w:lsdException w:name="Table Theme" w:semiHidden="1" w:unhideWhenUsed="1"/>

</xml_diff>